<commit_message>
aisd cw 08.12.2024 2
</commit_message>
<xml_diff>
--- a/aisd_cw/Enikeev_Anton_cw.docx
+++ b/aisd_cw/Enikeev_Anton_cw.docx
@@ -1297,6 +1297,8 @@
     <w:p>
       <w:pPr>
         <w:pStyle w:val="Normal"/>
+        <w:spacing w:lineRule="auto" w:line="360"/>
+        <w:jc w:val="center"/>
         <w:rPr>
           <w:b/>
           <w:b/>
@@ -1307,16 +1309,7 @@
         </w:rPr>
       </w:pPr>
       <w:r>
-        <w:rPr>
-          <w:b/>
-          <w:caps/>
-          <w:color w:val="000000"/>
-          <w:sz w:val="28"/>
-          <w:szCs w:val="28"/>
-        </w:rPr>
-      </w:r>
-      <w:r>
-        <w:br w:type="page"/>
+        <w:rPr/>
       </w:r>
     </w:p>
     <w:p>
@@ -1535,15 +1528,15 @@
         </w:tblCellMar>
       </w:tblPr>
       <w:tblGrid>
-        <w:gridCol w:w="776"/>
-        <w:gridCol w:w="8156"/>
+        <w:gridCol w:w="775"/>
+        <w:gridCol w:w="8157"/>
         <w:gridCol w:w="913"/>
       </w:tblGrid>
       <w:tr>
         <w:trPr/>
         <w:tc>
           <w:tcPr>
-            <w:tcW w:w="776" w:type="dxa"/>
+            <w:tcW w:w="775" w:type="dxa"/>
             <w:tcBorders/>
           </w:tcPr>
           <w:p>
@@ -1572,7 +1565,7 @@
         </w:tc>
         <w:tc>
           <w:tcPr>
-            <w:tcW w:w="8156" w:type="dxa"/>
+            <w:tcW w:w="8157" w:type="dxa"/>
             <w:tcBorders/>
           </w:tcPr>
           <w:p>
@@ -1632,7 +1625,7 @@
         <w:trPr/>
         <w:tc>
           <w:tcPr>
-            <w:tcW w:w="776" w:type="dxa"/>
+            <w:tcW w:w="775" w:type="dxa"/>
             <w:tcBorders/>
           </w:tcPr>
           <w:p>
@@ -1660,7 +1653,7 @@
         </w:tc>
         <w:tc>
           <w:tcPr>
-            <w:tcW w:w="8156" w:type="dxa"/>
+            <w:tcW w:w="8157" w:type="dxa"/>
             <w:tcBorders/>
           </w:tcPr>
           <w:p>
@@ -1720,7 +1713,7 @@
         <w:trPr/>
         <w:tc>
           <w:tcPr>
-            <w:tcW w:w="776" w:type="dxa"/>
+            <w:tcW w:w="775" w:type="dxa"/>
             <w:tcBorders/>
           </w:tcPr>
           <w:p>
@@ -1748,7 +1741,7 @@
         </w:tc>
         <w:tc>
           <w:tcPr>
-            <w:tcW w:w="8156" w:type="dxa"/>
+            <w:tcW w:w="8157" w:type="dxa"/>
             <w:tcBorders/>
           </w:tcPr>
           <w:p>
@@ -1811,7 +1804,7 @@
         <w:trPr/>
         <w:tc>
           <w:tcPr>
-            <w:tcW w:w="776" w:type="dxa"/>
+            <w:tcW w:w="775" w:type="dxa"/>
             <w:tcBorders/>
           </w:tcPr>
           <w:p>
@@ -1840,7 +1833,7 @@
         </w:tc>
         <w:tc>
           <w:tcPr>
-            <w:tcW w:w="8156" w:type="dxa"/>
+            <w:tcW w:w="8157" w:type="dxa"/>
             <w:tcBorders/>
           </w:tcPr>
           <w:p>
@@ -1903,7 +1896,7 @@
         <w:trPr/>
         <w:tc>
           <w:tcPr>
-            <w:tcW w:w="776" w:type="dxa"/>
+            <w:tcW w:w="775" w:type="dxa"/>
             <w:tcBorders/>
           </w:tcPr>
           <w:p>
@@ -1932,7 +1925,7 @@
         </w:tc>
         <w:tc>
           <w:tcPr>
-            <w:tcW w:w="8156" w:type="dxa"/>
+            <w:tcW w:w="8157" w:type="dxa"/>
             <w:tcBorders/>
           </w:tcPr>
           <w:p>
@@ -1993,7 +1986,7 @@
         <w:trPr/>
         <w:tc>
           <w:tcPr>
-            <w:tcW w:w="776" w:type="dxa"/>
+            <w:tcW w:w="775" w:type="dxa"/>
             <w:tcBorders/>
           </w:tcPr>
           <w:p>
@@ -2022,7 +2015,7 @@
         </w:tc>
         <w:tc>
           <w:tcPr>
-            <w:tcW w:w="8156" w:type="dxa"/>
+            <w:tcW w:w="8157" w:type="dxa"/>
             <w:tcBorders/>
           </w:tcPr>
           <w:p>
@@ -2083,7 +2076,7 @@
         <w:trPr/>
         <w:tc>
           <w:tcPr>
-            <w:tcW w:w="776" w:type="dxa"/>
+            <w:tcW w:w="775" w:type="dxa"/>
             <w:tcBorders/>
           </w:tcPr>
           <w:p>
@@ -2112,7 +2105,7 @@
         </w:tc>
         <w:tc>
           <w:tcPr>
-            <w:tcW w:w="8156" w:type="dxa"/>
+            <w:tcW w:w="8157" w:type="dxa"/>
             <w:tcBorders/>
           </w:tcPr>
           <w:p>
@@ -2173,7 +2166,7 @@
         <w:trPr/>
         <w:tc>
           <w:tcPr>
-            <w:tcW w:w="776" w:type="dxa"/>
+            <w:tcW w:w="775" w:type="dxa"/>
             <w:tcBorders/>
           </w:tcPr>
           <w:p>
@@ -2202,7 +2195,7 @@
         </w:tc>
         <w:tc>
           <w:tcPr>
-            <w:tcW w:w="8156" w:type="dxa"/>
+            <w:tcW w:w="8157" w:type="dxa"/>
             <w:tcBorders/>
           </w:tcPr>
           <w:p>
@@ -2263,7 +2256,7 @@
         <w:trPr/>
         <w:tc>
           <w:tcPr>
-            <w:tcW w:w="776" w:type="dxa"/>
+            <w:tcW w:w="775" w:type="dxa"/>
             <w:tcBorders/>
           </w:tcPr>
           <w:p>
@@ -2292,7 +2285,7 @@
         </w:tc>
         <w:tc>
           <w:tcPr>
-            <w:tcW w:w="8156" w:type="dxa"/>
+            <w:tcW w:w="8157" w:type="dxa"/>
             <w:tcBorders/>
           </w:tcPr>
           <w:p>
@@ -2353,7 +2346,7 @@
         <w:trPr/>
         <w:tc>
           <w:tcPr>
-            <w:tcW w:w="776" w:type="dxa"/>
+            <w:tcW w:w="775" w:type="dxa"/>
             <w:tcBorders/>
           </w:tcPr>
           <w:p>
@@ -2382,7 +2375,7 @@
         </w:tc>
         <w:tc>
           <w:tcPr>
-            <w:tcW w:w="8156" w:type="dxa"/>
+            <w:tcW w:w="8157" w:type="dxa"/>
             <w:tcBorders/>
           </w:tcPr>
           <w:p>
@@ -2443,7 +2436,7 @@
         <w:trPr/>
         <w:tc>
           <w:tcPr>
-            <w:tcW w:w="776" w:type="dxa"/>
+            <w:tcW w:w="775" w:type="dxa"/>
             <w:tcBorders/>
           </w:tcPr>
           <w:p>
@@ -2471,7 +2464,7 @@
         </w:tc>
         <w:tc>
           <w:tcPr>
-            <w:tcW w:w="8156" w:type="dxa"/>
+            <w:tcW w:w="8157" w:type="dxa"/>
             <w:tcBorders/>
           </w:tcPr>
           <w:p>
@@ -2534,7 +2527,7 @@
         <w:trPr/>
         <w:tc>
           <w:tcPr>
-            <w:tcW w:w="776" w:type="dxa"/>
+            <w:tcW w:w="775" w:type="dxa"/>
             <w:tcBorders/>
           </w:tcPr>
           <w:p>
@@ -2563,7 +2556,7 @@
         </w:tc>
         <w:tc>
           <w:tcPr>
-            <w:tcW w:w="8156" w:type="dxa"/>
+            <w:tcW w:w="8157" w:type="dxa"/>
             <w:tcBorders/>
           </w:tcPr>
           <w:p>
@@ -2626,7 +2619,7 @@
         <w:trPr/>
         <w:tc>
           <w:tcPr>
-            <w:tcW w:w="776" w:type="dxa"/>
+            <w:tcW w:w="775" w:type="dxa"/>
             <w:tcBorders/>
           </w:tcPr>
           <w:p>
@@ -2655,7 +2648,7 @@
         </w:tc>
         <w:tc>
           <w:tcPr>
-            <w:tcW w:w="8156" w:type="dxa"/>
+            <w:tcW w:w="8157" w:type="dxa"/>
             <w:tcBorders/>
           </w:tcPr>
           <w:p>
@@ -2716,7 +2709,7 @@
         <w:trPr/>
         <w:tc>
           <w:tcPr>
-            <w:tcW w:w="776" w:type="dxa"/>
+            <w:tcW w:w="775" w:type="dxa"/>
             <w:tcBorders/>
           </w:tcPr>
           <w:p>
@@ -2745,7 +2738,7 @@
         </w:tc>
         <w:tc>
           <w:tcPr>
-            <w:tcW w:w="8156" w:type="dxa"/>
+            <w:tcW w:w="8157" w:type="dxa"/>
             <w:tcBorders/>
           </w:tcPr>
           <w:p>
@@ -2806,7 +2799,7 @@
         <w:trPr/>
         <w:tc>
           <w:tcPr>
-            <w:tcW w:w="776" w:type="dxa"/>
+            <w:tcW w:w="775" w:type="dxa"/>
             <w:tcBorders/>
           </w:tcPr>
           <w:p>
@@ -2835,7 +2828,7 @@
         </w:tc>
         <w:tc>
           <w:tcPr>
-            <w:tcW w:w="8156" w:type="dxa"/>
+            <w:tcW w:w="8157" w:type="dxa"/>
             <w:tcBorders/>
           </w:tcPr>
           <w:p>
@@ -2896,7 +2889,7 @@
         <w:trPr/>
         <w:tc>
           <w:tcPr>
-            <w:tcW w:w="776" w:type="dxa"/>
+            <w:tcW w:w="775" w:type="dxa"/>
             <w:tcBorders/>
           </w:tcPr>
           <w:p>
@@ -2925,7 +2918,7 @@
         </w:tc>
         <w:tc>
           <w:tcPr>
-            <w:tcW w:w="8156" w:type="dxa"/>
+            <w:tcW w:w="8157" w:type="dxa"/>
             <w:tcBorders/>
           </w:tcPr>
           <w:p>
@@ -2986,7 +2979,7 @@
         <w:trPr/>
         <w:tc>
           <w:tcPr>
-            <w:tcW w:w="776" w:type="dxa"/>
+            <w:tcW w:w="775" w:type="dxa"/>
             <w:tcBorders/>
           </w:tcPr>
           <w:p>
@@ -3014,7 +3007,7 @@
         </w:tc>
         <w:tc>
           <w:tcPr>
-            <w:tcW w:w="8156" w:type="dxa"/>
+            <w:tcW w:w="8157" w:type="dxa"/>
             <w:tcBorders/>
           </w:tcPr>
           <w:p>
@@ -5239,6 +5232,7 @@
           <w:ilvl w:val="0"/>
           <w:numId w:val="27"/>
         </w:numPr>
+        <w:ind w:left="0" w:right="0" w:firstLine="720"/>
         <w:rPr>
           <w:color w:val="000000"/>
           <w:szCs w:val="24"/>
@@ -5261,6 +5255,7 @@
           <w:ilvl w:val="0"/>
           <w:numId w:val="27"/>
         </w:numPr>
+        <w:ind w:left="0" w:right="0" w:firstLine="720"/>
         <w:rPr>
           <w:color w:val="000000"/>
           <w:szCs w:val="24"/>
@@ -5344,6 +5339,7 @@
           <w:ilvl w:val="0"/>
           <w:numId w:val="15"/>
         </w:numPr>
+        <w:ind w:left="0" w:right="0" w:firstLine="720"/>
         <w:rPr>
           <w:color w:val="000000"/>
           <w:szCs w:val="24"/>
@@ -6672,19 +6668,17 @@
     </w:p>
     <w:p>
       <w:pPr>
-        <w:pStyle w:val="Textbody"/>
-        <w:rPr>
-          <w:color w:val="000000"/>
-          <w:szCs w:val="24"/>
-          <w:lang w:eastAsia="ru-RU" w:bidi="ar-SA"/>
-        </w:rPr>
-      </w:pPr>
-      <w:r>
-        <w:rPr>
-          <w:color w:val="000000"/>
-          <w:szCs w:val="24"/>
-          <w:lang w:eastAsia="ru-RU" w:bidi="ar-SA"/>
-        </w:rPr>
+        <w:pStyle w:val="Normal"/>
+        <w:spacing w:lineRule="auto" w:line="360"/>
+        <w:jc w:val="center"/>
+        <w:rPr>
+          <w:color w:val="000000"/>
+          <w:sz w:val="28"/>
+          <w:szCs w:val="28"/>
+        </w:rPr>
+      </w:pPr>
+      <w:r>
+        <w:rPr/>
       </w:r>
     </w:p>
     <w:p>
@@ -8723,10 +8717,6 @@
         <w:rPr/>
       </w:pPr>
       <w:r>
-        <w:rPr>
-          <w:b w:val="false"/>
-          <w:bCs w:val="false"/>
-        </w:rPr>
         <mc:AlternateContent>
           <mc:Choice Requires="wps">
             <w:drawing>
@@ -8775,10 +8765,14 @@
                               <w:spacing w:before="120" w:after="120"/>
                               <w:ind w:left="0" w:right="0" w:hanging="0"/>
                               <w:jc w:val="center"/>
-                              <w:rPr/>
+                              <w:rPr>
+                                <w:color w:val="000000"/>
+                              </w:rPr>
                             </w:pPr>
                             <w:r>
-                              <w:rPr/>
+                              <w:rPr>
+                                <w:color w:val="000000"/>
+                              </w:rPr>
                               <w:drawing>
                                 <wp:inline distT="0" distB="0" distL="0" distR="0">
                                   <wp:extent cx="5940425" cy="1391285"/>
@@ -8818,31 +8812,45 @@
                               </w:drawing>
                             </w:r>
                             <w:r>
-                              <w:rPr/>
+                              <w:rPr>
+                                <w:color w:val="000000"/>
+                              </w:rPr>
                               <w:t xml:space="preserve">Рисунок </w:t>
                             </w:r>
                             <w:r>
-                              <w:rPr/>
+                              <w:rPr>
+                                <w:color w:val="000000"/>
+                              </w:rPr>
                               <w:fldChar w:fldCharType="begin"/>
                             </w:r>
                             <w:r>
-                              <w:rPr/>
+                              <w:rPr>
+                                <w:color w:val="000000"/>
+                              </w:rPr>
                               <w:instrText xml:space="preserve"> SEQ Рисунок \* ARABIC </w:instrText>
                             </w:r>
                             <w:r>
-                              <w:rPr/>
+                              <w:rPr>
+                                <w:color w:val="000000"/>
+                              </w:rPr>
                               <w:fldChar w:fldCharType="separate"/>
                             </w:r>
                             <w:r>
-                              <w:rPr/>
+                              <w:rPr>
+                                <w:color w:val="000000"/>
+                              </w:rPr>
                               <w:t>1</w:t>
                             </w:r>
                             <w:r>
-                              <w:rPr/>
+                              <w:rPr>
+                                <w:color w:val="000000"/>
+                              </w:rPr>
                               <w:fldChar w:fldCharType="end"/>
                             </w:r>
                             <w:r>
-                              <w:rPr/>
+                              <w:rPr>
+                                <w:color w:val="000000"/>
+                              </w:rPr>
                               <w:t xml:space="preserve"> - Результаты тестирования класса AVLTree</w:t>
                             </w:r>
                           </w:p>
@@ -8870,10 +8878,14 @@
                         <w:spacing w:before="120" w:after="120"/>
                         <w:ind w:left="0" w:right="0" w:hanging="0"/>
                         <w:jc w:val="center"/>
-                        <w:rPr/>
+                        <w:rPr>
+                          <w:color w:val="000000"/>
+                        </w:rPr>
                       </w:pPr>
                       <w:r>
-                        <w:rPr/>
+                        <w:rPr>
+                          <w:color w:val="000000"/>
+                        </w:rPr>
                         <w:drawing>
                           <wp:inline distT="0" distB="0" distL="0" distR="0">
                             <wp:extent cx="5940425" cy="1391285"/>
@@ -8913,31 +8925,45 @@
                         </w:drawing>
                       </w:r>
                       <w:r>
-                        <w:rPr/>
+                        <w:rPr>
+                          <w:color w:val="000000"/>
+                        </w:rPr>
                         <w:t xml:space="preserve">Рисунок </w:t>
                       </w:r>
                       <w:r>
-                        <w:rPr/>
+                        <w:rPr>
+                          <w:color w:val="000000"/>
+                        </w:rPr>
                         <w:fldChar w:fldCharType="begin"/>
                       </w:r>
                       <w:r>
-                        <w:rPr/>
+                        <w:rPr>
+                          <w:color w:val="000000"/>
+                        </w:rPr>
                         <w:instrText xml:space="preserve"> SEQ Рисунок \* ARABIC </w:instrText>
                       </w:r>
                       <w:r>
-                        <w:rPr/>
+                        <w:rPr>
+                          <w:color w:val="000000"/>
+                        </w:rPr>
                         <w:fldChar w:fldCharType="separate"/>
                       </w:r>
                       <w:r>
-                        <w:rPr/>
+                        <w:rPr>
+                          <w:color w:val="000000"/>
+                        </w:rPr>
                         <w:t>1</w:t>
                       </w:r>
                       <w:r>
-                        <w:rPr/>
+                        <w:rPr>
+                          <w:color w:val="000000"/>
+                        </w:rPr>
                         <w:fldChar w:fldCharType="end"/>
                       </w:r>
                       <w:r>
-                        <w:rPr/>
+                        <w:rPr>
+                          <w:color w:val="000000"/>
+                        </w:rPr>
                         <w:t xml:space="preserve"> - Результаты тестирования класса AVLTree</w:t>
                       </w:r>
                     </w:p>
@@ -9022,10 +9048,14 @@
                               <w:spacing w:before="120" w:after="120"/>
                               <w:ind w:left="0" w:right="0" w:hanging="0"/>
                               <w:jc w:val="center"/>
-                              <w:rPr/>
+                              <w:rPr>
+                                <w:color w:val="000000"/>
+                              </w:rPr>
                             </w:pPr>
                             <w:r>
-                              <w:rPr/>
+                              <w:rPr>
+                                <w:color w:val="000000"/>
+                              </w:rPr>
                               <w:drawing>
                                 <wp:inline distT="0" distB="0" distL="0" distR="0">
                                   <wp:extent cx="5940425" cy="1209040"/>
@@ -9065,31 +9095,45 @@
                               </w:drawing>
                             </w:r>
                             <w:r>
-                              <w:rPr/>
+                              <w:rPr>
+                                <w:color w:val="000000"/>
+                              </w:rPr>
                               <w:t xml:space="preserve">Рисунок </w:t>
                             </w:r>
                             <w:r>
-                              <w:rPr/>
+                              <w:rPr>
+                                <w:color w:val="000000"/>
+                              </w:rPr>
                               <w:fldChar w:fldCharType="begin"/>
                             </w:r>
                             <w:r>
-                              <w:rPr/>
+                              <w:rPr>
+                                <w:color w:val="000000"/>
+                              </w:rPr>
                               <w:instrText xml:space="preserve"> SEQ Рисунок \* ARABIC </w:instrText>
                             </w:r>
                             <w:r>
-                              <w:rPr/>
+                              <w:rPr>
+                                <w:color w:val="000000"/>
+                              </w:rPr>
                               <w:fldChar w:fldCharType="separate"/>
                             </w:r>
                             <w:r>
-                              <w:rPr/>
+                              <w:rPr>
+                                <w:color w:val="000000"/>
+                              </w:rPr>
                               <w:t>2</w:t>
                             </w:r>
                             <w:r>
-                              <w:rPr/>
+                              <w:rPr>
+                                <w:color w:val="000000"/>
+                              </w:rPr>
                               <w:fldChar w:fldCharType="end"/>
                             </w:r>
                             <w:r>
-                              <w:rPr/>
+                              <w:rPr>
+                                <w:color w:val="000000"/>
+                              </w:rPr>
                               <w:t xml:space="preserve"> - Результаты тестирования класса HashTable</w:t>
                             </w:r>
                           </w:p>
@@ -9117,10 +9161,14 @@
                         <w:spacing w:before="120" w:after="120"/>
                         <w:ind w:left="0" w:right="0" w:hanging="0"/>
                         <w:jc w:val="center"/>
-                        <w:rPr/>
+                        <w:rPr>
+                          <w:color w:val="000000"/>
+                        </w:rPr>
                       </w:pPr>
                       <w:r>
-                        <w:rPr/>
+                        <w:rPr>
+                          <w:color w:val="000000"/>
+                        </w:rPr>
                         <w:drawing>
                           <wp:inline distT="0" distB="0" distL="0" distR="0">
                             <wp:extent cx="5940425" cy="1209040"/>
@@ -9160,31 +9208,45 @@
                         </w:drawing>
                       </w:r>
                       <w:r>
-                        <w:rPr/>
+                        <w:rPr>
+                          <w:color w:val="000000"/>
+                        </w:rPr>
                         <w:t xml:space="preserve">Рисунок </w:t>
                       </w:r>
                       <w:r>
-                        <w:rPr/>
+                        <w:rPr>
+                          <w:color w:val="000000"/>
+                        </w:rPr>
                         <w:fldChar w:fldCharType="begin"/>
                       </w:r>
                       <w:r>
-                        <w:rPr/>
+                        <w:rPr>
+                          <w:color w:val="000000"/>
+                        </w:rPr>
                         <w:instrText xml:space="preserve"> SEQ Рисунок \* ARABIC </w:instrText>
                       </w:r>
                       <w:r>
-                        <w:rPr/>
+                        <w:rPr>
+                          <w:color w:val="000000"/>
+                        </w:rPr>
                         <w:fldChar w:fldCharType="separate"/>
                       </w:r>
                       <w:r>
-                        <w:rPr/>
+                        <w:rPr>
+                          <w:color w:val="000000"/>
+                        </w:rPr>
                         <w:t>2</w:t>
                       </w:r>
                       <w:r>
-                        <w:rPr/>
+                        <w:rPr>
+                          <w:color w:val="000000"/>
+                        </w:rPr>
                         <w:fldChar w:fldCharType="end"/>
                       </w:r>
                       <w:r>
-                        <w:rPr/>
+                        <w:rPr>
+                          <w:color w:val="000000"/>
+                        </w:rPr>
                         <w:t xml:space="preserve"> - Результаты тестирования класса HashTable</w:t>
                       </w:r>
                     </w:p>
@@ -9692,10 +9754,14 @@
                               <w:spacing w:before="120" w:after="120"/>
                               <w:ind w:left="0" w:right="0" w:hanging="0"/>
                               <w:jc w:val="center"/>
-                              <w:rPr/>
+                              <w:rPr>
+                                <w:color w:val="000000"/>
+                              </w:rPr>
                             </w:pPr>
                             <w:r>
-                              <w:rPr/>
+                              <w:rPr>
+                                <w:color w:val="000000"/>
+                              </w:rPr>
                               <w:drawing>
                                 <wp:inline distT="0" distB="0" distL="0" distR="0">
                                   <wp:extent cx="5940425" cy="988695"/>
@@ -9735,31 +9801,45 @@
                               </w:drawing>
                             </w:r>
                             <w:r>
-                              <w:rPr/>
+                              <w:rPr>
+                                <w:color w:val="000000"/>
+                              </w:rPr>
                               <w:t xml:space="preserve">Рисунок </w:t>
                             </w:r>
                             <w:r>
-                              <w:rPr/>
+                              <w:rPr>
+                                <w:color w:val="000000"/>
+                              </w:rPr>
                               <w:fldChar w:fldCharType="begin"/>
                             </w:r>
                             <w:r>
-                              <w:rPr/>
+                              <w:rPr>
+                                <w:color w:val="000000"/>
+                              </w:rPr>
                               <w:instrText xml:space="preserve"> SEQ Рисунок \* ARABIC </w:instrText>
                             </w:r>
                             <w:r>
-                              <w:rPr/>
+                              <w:rPr>
+                                <w:color w:val="000000"/>
+                              </w:rPr>
                               <w:fldChar w:fldCharType="separate"/>
                             </w:r>
                             <w:r>
-                              <w:rPr/>
+                              <w:rPr>
+                                <w:color w:val="000000"/>
+                              </w:rPr>
                               <w:t>3</w:t>
                             </w:r>
                             <w:r>
-                              <w:rPr/>
+                              <w:rPr>
+                                <w:color w:val="000000"/>
+                              </w:rPr>
                               <w:fldChar w:fldCharType="end"/>
                             </w:r>
                             <w:r>
-                              <w:rPr/>
+                              <w:rPr>
+                                <w:color w:val="000000"/>
+                              </w:rPr>
                               <w:t xml:space="preserve"> - Визуалзация хэш-таблицы (Пример 1)</w:t>
                             </w:r>
                           </w:p>
@@ -9787,10 +9867,14 @@
                         <w:spacing w:before="120" w:after="120"/>
                         <w:ind w:left="0" w:right="0" w:hanging="0"/>
                         <w:jc w:val="center"/>
-                        <w:rPr/>
+                        <w:rPr>
+                          <w:color w:val="000000"/>
+                        </w:rPr>
                       </w:pPr>
                       <w:r>
-                        <w:rPr/>
+                        <w:rPr>
+                          <w:color w:val="000000"/>
+                        </w:rPr>
                         <w:drawing>
                           <wp:inline distT="0" distB="0" distL="0" distR="0">
                             <wp:extent cx="5940425" cy="988695"/>
@@ -9830,31 +9914,45 @@
                         </w:drawing>
                       </w:r>
                       <w:r>
-                        <w:rPr/>
+                        <w:rPr>
+                          <w:color w:val="000000"/>
+                        </w:rPr>
                         <w:t xml:space="preserve">Рисунок </w:t>
                       </w:r>
                       <w:r>
-                        <w:rPr/>
+                        <w:rPr>
+                          <w:color w:val="000000"/>
+                        </w:rPr>
                         <w:fldChar w:fldCharType="begin"/>
                       </w:r>
                       <w:r>
-                        <w:rPr/>
+                        <w:rPr>
+                          <w:color w:val="000000"/>
+                        </w:rPr>
                         <w:instrText xml:space="preserve"> SEQ Рисунок \* ARABIC </w:instrText>
                       </w:r>
                       <w:r>
-                        <w:rPr/>
+                        <w:rPr>
+                          <w:color w:val="000000"/>
+                        </w:rPr>
                         <w:fldChar w:fldCharType="separate"/>
                       </w:r>
                       <w:r>
-                        <w:rPr/>
+                        <w:rPr>
+                          <w:color w:val="000000"/>
+                        </w:rPr>
                         <w:t>3</w:t>
                       </w:r>
                       <w:r>
-                        <w:rPr/>
+                        <w:rPr>
+                          <w:color w:val="000000"/>
+                        </w:rPr>
                         <w:fldChar w:fldCharType="end"/>
                       </w:r>
                       <w:r>
-                        <w:rPr/>
+                        <w:rPr>
+                          <w:color w:val="000000"/>
+                        </w:rPr>
                         <w:t xml:space="preserve"> - Визуалзация хэш-таблицы (Пример 1)</w:t>
                       </w:r>
                     </w:p>
@@ -9930,10 +10028,14 @@
                               <w:spacing w:before="120" w:after="120"/>
                               <w:ind w:left="0" w:right="0" w:hanging="0"/>
                               <w:jc w:val="center"/>
-                              <w:rPr/>
+                              <w:rPr>
+                                <w:color w:val="000000"/>
+                              </w:rPr>
                             </w:pPr>
                             <w:r>
-                              <w:rPr/>
+                              <w:rPr>
+                                <w:color w:val="000000"/>
+                              </w:rPr>
                               <w:drawing>
                                 <wp:inline distT="0" distB="0" distL="0" distR="0">
                                   <wp:extent cx="5940425" cy="955675"/>
@@ -9973,31 +10075,45 @@
                               </w:drawing>
                             </w:r>
                             <w:r>
-                              <w:rPr/>
+                              <w:rPr>
+                                <w:color w:val="000000"/>
+                              </w:rPr>
                               <w:t xml:space="preserve">Рисунок </w:t>
                             </w:r>
                             <w:r>
-                              <w:rPr/>
+                              <w:rPr>
+                                <w:color w:val="000000"/>
+                              </w:rPr>
                               <w:fldChar w:fldCharType="begin"/>
                             </w:r>
                             <w:r>
-                              <w:rPr/>
+                              <w:rPr>
+                                <w:color w:val="000000"/>
+                              </w:rPr>
                               <w:instrText xml:space="preserve"> SEQ Рисунок \* ARABIC </w:instrText>
                             </w:r>
                             <w:r>
-                              <w:rPr/>
+                              <w:rPr>
+                                <w:color w:val="000000"/>
+                              </w:rPr>
                               <w:fldChar w:fldCharType="separate"/>
                             </w:r>
                             <w:r>
-                              <w:rPr/>
+                              <w:rPr>
+                                <w:color w:val="000000"/>
+                              </w:rPr>
                               <w:t>4</w:t>
                             </w:r>
                             <w:r>
-                              <w:rPr/>
+                              <w:rPr>
+                                <w:color w:val="000000"/>
+                              </w:rPr>
                               <w:fldChar w:fldCharType="end"/>
                             </w:r>
                             <w:r>
-                              <w:rPr/>
+                              <w:rPr>
+                                <w:color w:val="000000"/>
+                              </w:rPr>
                               <w:t xml:space="preserve"> - Визуализауия хэш-таблицы (Пример 2)</w:t>
                             </w:r>
                           </w:p>
@@ -10025,10 +10141,14 @@
                         <w:spacing w:before="120" w:after="120"/>
                         <w:ind w:left="0" w:right="0" w:hanging="0"/>
                         <w:jc w:val="center"/>
-                        <w:rPr/>
+                        <w:rPr>
+                          <w:color w:val="000000"/>
+                        </w:rPr>
                       </w:pPr>
                       <w:r>
-                        <w:rPr/>
+                        <w:rPr>
+                          <w:color w:val="000000"/>
+                        </w:rPr>
                         <w:drawing>
                           <wp:inline distT="0" distB="0" distL="0" distR="0">
                             <wp:extent cx="5940425" cy="955675"/>
@@ -10068,31 +10188,45 @@
                         </w:drawing>
                       </w:r>
                       <w:r>
-                        <w:rPr/>
+                        <w:rPr>
+                          <w:color w:val="000000"/>
+                        </w:rPr>
                         <w:t xml:space="preserve">Рисунок </w:t>
                       </w:r>
                       <w:r>
-                        <w:rPr/>
+                        <w:rPr>
+                          <w:color w:val="000000"/>
+                        </w:rPr>
                         <w:fldChar w:fldCharType="begin"/>
                       </w:r>
                       <w:r>
-                        <w:rPr/>
+                        <w:rPr>
+                          <w:color w:val="000000"/>
+                        </w:rPr>
                         <w:instrText xml:space="preserve"> SEQ Рисунок \* ARABIC </w:instrText>
                       </w:r>
                       <w:r>
-                        <w:rPr/>
+                        <w:rPr>
+                          <w:color w:val="000000"/>
+                        </w:rPr>
                         <w:fldChar w:fldCharType="separate"/>
                       </w:r>
                       <w:r>
-                        <w:rPr/>
+                        <w:rPr>
+                          <w:color w:val="000000"/>
+                        </w:rPr>
                         <w:t>4</w:t>
                       </w:r>
                       <w:r>
-                        <w:rPr/>
+                        <w:rPr>
+                          <w:color w:val="000000"/>
+                        </w:rPr>
                         <w:fldChar w:fldCharType="end"/>
                       </w:r>
                       <w:r>
-                        <w:rPr/>
+                        <w:rPr>
+                          <w:color w:val="000000"/>
+                        </w:rPr>
                         <w:t xml:space="preserve"> - Визуализауия хэш-таблицы (Пример 2)</w:t>
                       </w:r>
                     </w:p>
@@ -10243,19 +10377,16 @@
     </w:p>
     <w:p>
       <w:pPr>
-        <w:pStyle w:val="Standard"/>
-        <w:rPr>
-          <w:color w:val="000000"/>
-          <w:szCs w:val="28"/>
-          <w:lang w:eastAsia="ru-RU" w:bidi="ar-SA"/>
-        </w:rPr>
-      </w:pPr>
-      <w:r>
-        <w:rPr>
-          <w:color w:val="000000"/>
-          <w:szCs w:val="28"/>
-          <w:lang w:eastAsia="ru-RU" w:bidi="ar-SA"/>
-        </w:rPr>
+        <w:pStyle w:val="1"/>
+        <w:numPr>
+          <w:ilvl w:val="0"/>
+          <w:numId w:val="0"/>
+        </w:numPr>
+        <w:ind w:left="0" w:right="0" w:hanging="0"/>
+        <w:rPr/>
+      </w:pPr>
+      <w:r>
+        <w:rPr/>
       </w:r>
     </w:p>
     <w:p>
@@ -30581,7 +30712,7 @@
     </w:r>
     <w:r>
       <w:rPr/>
-      <w:t>2</w:t>
+      <w:t>25</w:t>
     </w:r>
     <w:r>
       <w:rPr/>
@@ -34330,7 +34461,7 @@
     <w:pPr>
       <w:widowControl/>
       <w:suppressAutoHyphens w:val="true"/>
-      <w:overflowPunct w:val="true"/>
+      <w:overflowPunct w:val="false"/>
       <w:bidi w:val="0"/>
       <w:spacing w:before="0" w:after="0"/>
       <w:jc w:val="left"/>
@@ -34586,7 +34717,7 @@
     <w:pPr>
       <w:widowControl/>
       <w:suppressAutoHyphens w:val="true"/>
-      <w:overflowPunct w:val="true"/>
+      <w:overflowPunct w:val="false"/>
       <w:bidi w:val="0"/>
       <w:spacing w:lineRule="auto" w:line="360" w:before="0" w:after="0"/>
       <w:ind w:left="0" w:right="0" w:firstLine="709"/>
@@ -34618,7 +34749,7 @@
     <w:pPr>
       <w:widowControl/>
       <w:suppressAutoHyphens w:val="true"/>
-      <w:overflowPunct w:val="true"/>
+      <w:overflowPunct w:val="false"/>
       <w:bidi w:val="0"/>
       <w:spacing w:before="0" w:after="0"/>
       <w:jc w:val="left"/>

</xml_diff>